<commit_message>
Protocol update for batch image analysis
</commit_message>
<xml_diff>
--- a/code/Imagej Protocol.docx
+++ b/code/Imagej Protocol.docx
@@ -17,8 +17,6 @@
           <w:szCs w:val="28"/>
         </w:rPr>
       </w:pPr>
-      <w:bookmarkStart w:id="0" w:name="_GoBack"/>
-      <w:bookmarkEnd w:id="0"/>
       <w:proofErr w:type="spellStart"/>
       <w:r>
         <w:rPr>
@@ -41,7 +39,30 @@
           <w:sz w:val="28"/>
           <w:szCs w:val="28"/>
         </w:rPr>
-        <w:t xml:space="preserve"> Steps for Percent Cover</w:t>
+        <w:t xml:space="preserve"> Steps for </w:t>
+      </w:r>
+      <w:r>
+        <w:rPr>
+          <w:rFonts w:ascii="AppleSystemUIFontBold" w:hAnsi="AppleSystemUIFontBold" w:cs="AppleSystemUIFontBold"/>
+          <w:b/>
+          <w:bCs/>
+          <w:color w:val="353535"/>
+          <w:sz w:val="28"/>
+          <w:szCs w:val="28"/>
+        </w:rPr>
+        <w:t xml:space="preserve">Leaf </w:t>
+      </w:r>
+      <w:proofErr w:type="spellStart"/>
+      <w:r>
+        <w:rPr>
+          <w:rFonts w:ascii="AppleSystemUIFontBold" w:hAnsi="AppleSystemUIFontBold" w:cs="AppleSystemUIFontBold"/>
+          <w:b/>
+          <w:bCs/>
+          <w:color w:val="353535"/>
+          <w:sz w:val="28"/>
+          <w:szCs w:val="28"/>
+        </w:rPr>
+        <w:t>Area</w:t>
       </w:r>
     </w:p>
     <w:p>
@@ -49,11 +70,13 @@
         <w:autoSpaceDE w:val="0"/>
         <w:autoSpaceDN w:val="0"/>
         <w:adjustRightInd w:val="0"/>
+        <w:spacing w:after="40"/>
         <w:rPr>
           <w:rFonts w:ascii="AppleSystemUIFont" w:hAnsi="AppleSystemUIFont" w:cs="AppleSystemUIFont"/>
           <w:color w:val="353535"/>
         </w:rPr>
       </w:pPr>
+      <w:proofErr w:type="spellEnd"/>
     </w:p>
     <w:p>
       <w:pPr>
@@ -75,7 +98,7 @@
           <w:rFonts w:ascii="AppleSystemUIFont" w:hAnsi="AppleSystemUIFont" w:cs="AppleSystemUIFont"/>
           <w:color w:val="353535"/>
         </w:rPr>
-        <w:t xml:space="preserve">Open up the desired picture </w:t>
+        <w:t>Open desired picture</w:t>
       </w:r>
     </w:p>
     <w:p>
@@ -98,7 +121,14 @@
           <w:rFonts w:ascii="AppleSystemUIFont" w:hAnsi="AppleSystemUIFont" w:cs="AppleSystemUIFont"/>
           <w:color w:val="353535"/>
         </w:rPr>
-        <w:t>Image -&gt; Adjust -&gt; color threshold</w:t>
+        <w:t xml:space="preserve">Image -&gt; </w:t>
+      </w:r>
+      <w:r>
+        <w:rPr>
+          <w:rFonts w:ascii="AppleSystemUIFont" w:hAnsi="AppleSystemUIFont" w:cs="AppleSystemUIFont"/>
+          <w:color w:val="353535"/>
+        </w:rPr>
+        <w:t>Type -&gt; 8 bit</w:t>
       </w:r>
     </w:p>
     <w:p>
@@ -121,7 +151,7 @@
           <w:rFonts w:ascii="AppleSystemUIFont" w:hAnsi="AppleSystemUIFont" w:cs="AppleSystemUIFont"/>
           <w:color w:val="353535"/>
         </w:rPr>
-        <w:t>Play with settings to color the only the background</w:t>
+        <w:t>Set scale (global for images taken from same position)</w:t>
       </w:r>
     </w:p>
     <w:p>
@@ -144,7 +174,7 @@
           <w:rFonts w:ascii="AppleSystemUIFont" w:hAnsi="AppleSystemUIFont" w:cs="AppleSystemUIFont"/>
           <w:color w:val="353535"/>
         </w:rPr>
-        <w:t>Process -&gt; binary -&gt; make binary</w:t>
+        <w:t>Image -&gt; Adjust -&gt; Threshold (to point where “red” covers kelp leaf)</w:t>
       </w:r>
     </w:p>
     <w:p>
@@ -167,7 +197,7 @@
           <w:rFonts w:ascii="AppleSystemUIFont" w:hAnsi="AppleSystemUIFont" w:cs="AppleSystemUIFont"/>
           <w:color w:val="353535"/>
         </w:rPr>
-        <w:t>Should have background in black (or white) and desired “cover object” in the opposite color</w:t>
+        <w:t>Wand tool to outline leaf</w:t>
       </w:r>
     </w:p>
     <w:p>
@@ -190,7 +220,7 @@
           <w:rFonts w:ascii="AppleSystemUIFont" w:hAnsi="AppleSystemUIFont" w:cs="AppleSystemUIFont"/>
           <w:color w:val="353535"/>
         </w:rPr>
-        <w:t>Analyze -&gt; histogram -&gt; list -&gt; save</w:t>
+        <w:t>Analyze -&gt; Analyze Particles (make sure “holes is selected)</w:t>
       </w:r>
     </w:p>
     <w:p>
@@ -213,440 +243,11 @@
           <w:rFonts w:ascii="AppleSystemUIFont" w:hAnsi="AppleSystemUIFont" w:cs="AppleSystemUIFont"/>
           <w:color w:val="353535"/>
         </w:rPr>
-        <w:t>Open saved list in Excel</w:t>
-      </w:r>
+        <w:t>Analyze -&gt; Measure</w:t>
+      </w:r>
+      <w:bookmarkStart w:id="0" w:name="_GoBack"/>
+      <w:bookmarkEnd w:id="0"/>
     </w:p>
-    <w:p>
-      <w:pPr>
-        <w:numPr>
-          <w:ilvl w:val="0"/>
-          <w:numId w:val="1"/>
-        </w:numPr>
-        <w:autoSpaceDE w:val="0"/>
-        <w:autoSpaceDN w:val="0"/>
-        <w:adjustRightInd w:val="0"/>
-        <w:ind w:left="0" w:firstLine="0"/>
-        <w:rPr>
-          <w:rFonts w:ascii="AppleSystemUIFont" w:hAnsi="AppleSystemUIFont" w:cs="AppleSystemUIFont"/>
-          <w:color w:val="353535"/>
-        </w:rPr>
-      </w:pPr>
-      <w:r>
-        <w:rPr>
-          <w:rFonts w:ascii="AppleSystemUIFont" w:hAnsi="AppleSystemUIFont" w:cs="AppleSystemUIFont"/>
-          <w:color w:val="353535"/>
-        </w:rPr>
-        <w:t>0 = white, Largest # = black</w:t>
-      </w:r>
-    </w:p>
-    <w:p>
-      <w:pPr>
-        <w:numPr>
-          <w:ilvl w:val="0"/>
-          <w:numId w:val="1"/>
-        </w:numPr>
-        <w:autoSpaceDE w:val="0"/>
-        <w:autoSpaceDN w:val="0"/>
-        <w:adjustRightInd w:val="0"/>
-        <w:ind w:left="0" w:firstLine="0"/>
-        <w:rPr>
-          <w:rFonts w:ascii="AppleSystemUIFont" w:hAnsi="AppleSystemUIFont" w:cs="AppleSystemUIFont"/>
-          <w:color w:val="353535"/>
-        </w:rPr>
-      </w:pPr>
-      <w:r>
-        <w:rPr>
-          <w:rFonts w:ascii="AppleSystemUIFont" w:hAnsi="AppleSystemUIFont" w:cs="AppleSystemUIFont"/>
-          <w:color w:val="353535"/>
-        </w:rPr>
-        <w:t>Highlight all middle cells with “0” as a value</w:t>
-      </w:r>
-    </w:p>
-    <w:p>
-      <w:pPr>
-        <w:numPr>
-          <w:ilvl w:val="0"/>
-          <w:numId w:val="1"/>
-        </w:numPr>
-        <w:autoSpaceDE w:val="0"/>
-        <w:autoSpaceDN w:val="0"/>
-        <w:adjustRightInd w:val="0"/>
-        <w:ind w:left="0" w:firstLine="0"/>
-        <w:rPr>
-          <w:rFonts w:ascii="AppleSystemUIFont" w:hAnsi="AppleSystemUIFont" w:cs="AppleSystemUIFont"/>
-          <w:color w:val="353535"/>
-        </w:rPr>
-      </w:pPr>
-      <w:r>
-        <w:rPr>
-          <w:rFonts w:ascii="AppleSystemUIFont" w:hAnsi="AppleSystemUIFont" w:cs="AppleSystemUIFont"/>
-          <w:color w:val="353535"/>
-        </w:rPr>
-        <w:t>edit -&gt; delete -&gt; shift up cells</w:t>
-      </w:r>
-    </w:p>
-    <w:p>
-      <w:pPr>
-        <w:numPr>
-          <w:ilvl w:val="0"/>
-          <w:numId w:val="1"/>
-        </w:numPr>
-        <w:autoSpaceDE w:val="0"/>
-        <w:autoSpaceDN w:val="0"/>
-        <w:adjustRightInd w:val="0"/>
-        <w:ind w:left="0" w:firstLine="0"/>
-        <w:rPr>
-          <w:rFonts w:ascii="AppleSystemUIFont" w:hAnsi="AppleSystemUIFont" w:cs="AppleSystemUIFont"/>
-          <w:color w:val="353535"/>
-        </w:rPr>
-      </w:pPr>
-      <w:r>
-        <w:rPr>
-          <w:rFonts w:ascii="AppleSystemUIFont" w:hAnsi="AppleSystemUIFont" w:cs="AppleSystemUIFont"/>
-          <w:color w:val="353535"/>
-        </w:rPr>
-        <w:t>Add white (0) value and black (largest #) for total size of image (100% cover)</w:t>
-      </w:r>
-    </w:p>
-    <w:p>
-      <w:pPr>
-        <w:numPr>
-          <w:ilvl w:val="0"/>
-          <w:numId w:val="1"/>
-        </w:numPr>
-        <w:autoSpaceDE w:val="0"/>
-        <w:autoSpaceDN w:val="0"/>
-        <w:adjustRightInd w:val="0"/>
-        <w:ind w:left="0" w:firstLine="0"/>
-        <w:rPr>
-          <w:rFonts w:ascii="AppleSystemUIFont" w:hAnsi="AppleSystemUIFont" w:cs="AppleSystemUIFont"/>
-          <w:color w:val="353535"/>
-        </w:rPr>
-      </w:pPr>
-      <w:r>
-        <w:rPr>
-          <w:rFonts w:ascii="AppleSystemUIFont" w:hAnsi="AppleSystemUIFont" w:cs="AppleSystemUIFont"/>
-          <w:color w:val="353535"/>
-        </w:rPr>
-        <w:t>Divide the desired cover object (opposite color of the background) by the total = % cover</w:t>
-      </w:r>
-    </w:p>
-    <w:p>
-      <w:pPr>
-        <w:autoSpaceDE w:val="0"/>
-        <w:autoSpaceDN w:val="0"/>
-        <w:adjustRightInd w:val="0"/>
-        <w:rPr>
-          <w:rFonts w:ascii="AppleSystemUIFont" w:hAnsi="AppleSystemUIFont" w:cs="AppleSystemUIFont"/>
-          <w:color w:val="353535"/>
-        </w:rPr>
-      </w:pPr>
-    </w:p>
-    <w:p>
-      <w:pPr>
-        <w:autoSpaceDE w:val="0"/>
-        <w:autoSpaceDN w:val="0"/>
-        <w:adjustRightInd w:val="0"/>
-        <w:spacing w:after="40"/>
-        <w:rPr>
-          <w:rFonts w:ascii="AppleSystemUIFontBold" w:hAnsi="AppleSystemUIFontBold" w:cs="AppleSystemUIFontBold"/>
-          <w:b/>
-          <w:bCs/>
-          <w:color w:val="353535"/>
-          <w:sz w:val="28"/>
-          <w:szCs w:val="28"/>
-        </w:rPr>
-      </w:pPr>
-      <w:proofErr w:type="spellStart"/>
-      <w:r>
-        <w:rPr>
-          <w:rFonts w:ascii="AppleSystemUIFontBold" w:hAnsi="AppleSystemUIFontBold" w:cs="AppleSystemUIFontBold"/>
-          <w:b/>
-          <w:bCs/>
-          <w:color w:val="353535"/>
-          <w:sz w:val="28"/>
-          <w:szCs w:val="28"/>
-        </w:rPr>
-        <w:t>Imagej</w:t>
-      </w:r>
-      <w:proofErr w:type="spellEnd"/>
-      <w:r>
-        <w:rPr>
-          <w:rFonts w:ascii="AppleSystemUIFontBold" w:hAnsi="AppleSystemUIFontBold" w:cs="AppleSystemUIFontBold"/>
-          <w:b/>
-          <w:bCs/>
-          <w:color w:val="353535"/>
-          <w:sz w:val="28"/>
-          <w:szCs w:val="28"/>
-        </w:rPr>
-        <w:t xml:space="preserve"> Steps for Leaf Area</w:t>
-      </w:r>
-    </w:p>
-    <w:p>
-      <w:pPr>
-        <w:numPr>
-          <w:ilvl w:val="0"/>
-          <w:numId w:val="2"/>
-        </w:numPr>
-        <w:autoSpaceDE w:val="0"/>
-        <w:autoSpaceDN w:val="0"/>
-        <w:adjustRightInd w:val="0"/>
-        <w:ind w:left="0" w:firstLine="0"/>
-        <w:rPr>
-          <w:rFonts w:ascii="AppleSystemUIFont" w:hAnsi="AppleSystemUIFont" w:cs="AppleSystemUIFont"/>
-          <w:color w:val="353535"/>
-        </w:rPr>
-      </w:pPr>
-      <w:r>
-        <w:rPr>
-          <w:rFonts w:ascii="AppleSystemUIFont" w:hAnsi="AppleSystemUIFont" w:cs="AppleSystemUIFont"/>
-          <w:color w:val="353535"/>
-        </w:rPr>
-        <w:t>Open desired picture</w:t>
-      </w:r>
-    </w:p>
-    <w:p>
-      <w:pPr>
-        <w:numPr>
-          <w:ilvl w:val="0"/>
-          <w:numId w:val="2"/>
-        </w:numPr>
-        <w:autoSpaceDE w:val="0"/>
-        <w:autoSpaceDN w:val="0"/>
-        <w:adjustRightInd w:val="0"/>
-        <w:ind w:left="0" w:firstLine="0"/>
-        <w:rPr>
-          <w:rFonts w:ascii="AppleSystemUIFont" w:hAnsi="AppleSystemUIFont" w:cs="AppleSystemUIFont"/>
-          <w:color w:val="353535"/>
-        </w:rPr>
-      </w:pPr>
-      <w:r>
-        <w:rPr>
-          <w:rFonts w:ascii="AppleSystemUIFont" w:hAnsi="AppleSystemUIFont" w:cs="AppleSystemUIFont"/>
-          <w:color w:val="353535"/>
-        </w:rPr>
-        <w:t xml:space="preserve">set scale using line segment tool, draw </w:t>
-      </w:r>
-      <w:proofErr w:type="gramStart"/>
-      <w:r>
-        <w:rPr>
-          <w:rFonts w:ascii="AppleSystemUIFont" w:hAnsi="AppleSystemUIFont" w:cs="AppleSystemUIFont"/>
-          <w:color w:val="353535"/>
-        </w:rPr>
-        <w:t>on  ruler</w:t>
-      </w:r>
-      <w:proofErr w:type="gramEnd"/>
-      <w:r>
-        <w:rPr>
-          <w:rFonts w:ascii="AppleSystemUIFont" w:hAnsi="AppleSystemUIFont" w:cs="AppleSystemUIFont"/>
-          <w:color w:val="353535"/>
-        </w:rPr>
-        <w:t xml:space="preserve">/calipers, </w:t>
-      </w:r>
-      <w:proofErr w:type="spellStart"/>
-      <w:r>
-        <w:rPr>
-          <w:rFonts w:ascii="AppleSystemUIFont" w:hAnsi="AppleSystemUIFont" w:cs="AppleSystemUIFont"/>
-          <w:color w:val="353535"/>
-        </w:rPr>
-        <w:t>etc</w:t>
-      </w:r>
-      <w:proofErr w:type="spellEnd"/>
-      <w:r>
-        <w:rPr>
-          <w:rFonts w:ascii="AppleSystemUIFont" w:hAnsi="AppleSystemUIFont" w:cs="AppleSystemUIFont"/>
-          <w:color w:val="353535"/>
-        </w:rPr>
-        <w:t xml:space="preserve"> from one mark on ruler to the desired length (</w:t>
-      </w:r>
-      <w:proofErr w:type="spellStart"/>
-      <w:r>
-        <w:rPr>
-          <w:rFonts w:ascii="AppleSystemUIFont" w:hAnsi="AppleSystemUIFont" w:cs="AppleSystemUIFont"/>
-          <w:color w:val="353535"/>
-        </w:rPr>
-        <w:t>i.e</w:t>
-      </w:r>
-      <w:proofErr w:type="spellEnd"/>
-      <w:r>
-        <w:rPr>
-          <w:rFonts w:ascii="AppleSystemUIFont" w:hAnsi="AppleSystemUIFont" w:cs="AppleSystemUIFont"/>
-          <w:color w:val="353535"/>
-        </w:rPr>
-        <w:t xml:space="preserve"> 1 cm) </w:t>
-      </w:r>
-      <w:r>
-        <w:rPr>
-          <w:rFonts w:ascii="AppleSystemUIFontBold" w:hAnsi="AppleSystemUIFontBold" w:cs="AppleSystemUIFontBold"/>
-          <w:b/>
-          <w:bCs/>
-          <w:color w:val="353535"/>
-        </w:rPr>
-        <w:t>Use Image -&gt; Zoom -&gt; In , to get more accurate scale</w:t>
-      </w:r>
-    </w:p>
-    <w:p>
-      <w:pPr>
-        <w:numPr>
-          <w:ilvl w:val="0"/>
-          <w:numId w:val="2"/>
-        </w:numPr>
-        <w:autoSpaceDE w:val="0"/>
-        <w:autoSpaceDN w:val="0"/>
-        <w:adjustRightInd w:val="0"/>
-        <w:ind w:left="0" w:firstLine="0"/>
-        <w:rPr>
-          <w:rFonts w:ascii="AppleSystemUIFont" w:hAnsi="AppleSystemUIFont" w:cs="AppleSystemUIFont"/>
-          <w:color w:val="353535"/>
-        </w:rPr>
-      </w:pPr>
-      <w:r>
-        <w:rPr>
-          <w:rFonts w:ascii="AppleSystemUIFont" w:hAnsi="AppleSystemUIFont" w:cs="AppleSystemUIFont"/>
-          <w:color w:val="353535"/>
-        </w:rPr>
-        <w:t>Analyze -&gt; set scale, known distance = 1, unit = cm, check box that says global, press ok</w:t>
-      </w:r>
-    </w:p>
-    <w:p>
-      <w:pPr>
-        <w:numPr>
-          <w:ilvl w:val="0"/>
-          <w:numId w:val="2"/>
-        </w:numPr>
-        <w:autoSpaceDE w:val="0"/>
-        <w:autoSpaceDN w:val="0"/>
-        <w:adjustRightInd w:val="0"/>
-        <w:ind w:left="0" w:firstLine="0"/>
-        <w:rPr>
-          <w:rFonts w:ascii="AppleSystemUIFont" w:hAnsi="AppleSystemUIFont" w:cs="AppleSystemUIFont"/>
-          <w:color w:val="353535"/>
-        </w:rPr>
-      </w:pPr>
-      <w:r>
-        <w:rPr>
-          <w:rFonts w:ascii="AppleSystemUIFont" w:hAnsi="AppleSystemUIFont" w:cs="AppleSystemUIFont"/>
-          <w:color w:val="353535"/>
-        </w:rPr>
-        <w:t>Image -&gt; Type -&gt; 8 bit</w:t>
-      </w:r>
-    </w:p>
-    <w:p>
-      <w:pPr>
-        <w:numPr>
-          <w:ilvl w:val="0"/>
-          <w:numId w:val="2"/>
-        </w:numPr>
-        <w:autoSpaceDE w:val="0"/>
-        <w:autoSpaceDN w:val="0"/>
-        <w:adjustRightInd w:val="0"/>
-        <w:ind w:left="0" w:firstLine="0"/>
-        <w:rPr>
-          <w:rFonts w:ascii="AppleSystemUIFont" w:hAnsi="AppleSystemUIFont" w:cs="AppleSystemUIFont"/>
-          <w:color w:val="353535"/>
-        </w:rPr>
-      </w:pPr>
-      <w:r>
-        <w:rPr>
-          <w:rFonts w:ascii="AppleSystemUIFont" w:hAnsi="AppleSystemUIFont" w:cs="AppleSystemUIFont"/>
-          <w:color w:val="353535"/>
-        </w:rPr>
-        <w:t>Image -&gt; Adjust -&gt; Threshold, make so leaf area is fully one color</w:t>
-      </w:r>
-    </w:p>
-    <w:p>
-      <w:pPr>
-        <w:numPr>
-          <w:ilvl w:val="0"/>
-          <w:numId w:val="2"/>
-        </w:numPr>
-        <w:autoSpaceDE w:val="0"/>
-        <w:autoSpaceDN w:val="0"/>
-        <w:adjustRightInd w:val="0"/>
-        <w:ind w:left="0" w:firstLine="0"/>
-        <w:rPr>
-          <w:rFonts w:ascii="AppleSystemUIFont" w:hAnsi="AppleSystemUIFont" w:cs="AppleSystemUIFont"/>
-          <w:color w:val="353535"/>
-        </w:rPr>
-      </w:pPr>
-      <w:r>
-        <w:rPr>
-          <w:rFonts w:ascii="AppleSystemUIFont" w:hAnsi="AppleSystemUIFont" w:cs="AppleSystemUIFont"/>
-          <w:color w:val="353535"/>
-        </w:rPr>
-        <w:t>Analyze -&gt; tools -&gt; ROI Manager</w:t>
-      </w:r>
-    </w:p>
-    <w:p>
-      <w:pPr>
-        <w:numPr>
-          <w:ilvl w:val="0"/>
-          <w:numId w:val="2"/>
-        </w:numPr>
-        <w:autoSpaceDE w:val="0"/>
-        <w:autoSpaceDN w:val="0"/>
-        <w:adjustRightInd w:val="0"/>
-        <w:ind w:left="0" w:firstLine="0"/>
-        <w:rPr>
-          <w:rFonts w:ascii="AppleSystemUIFont" w:hAnsi="AppleSystemUIFont" w:cs="AppleSystemUIFont"/>
-          <w:color w:val="353535"/>
-        </w:rPr>
-      </w:pPr>
-      <w:r>
-        <w:rPr>
-          <w:rFonts w:ascii="AppleSystemUIFont" w:hAnsi="AppleSystemUIFont" w:cs="AppleSystemUIFont"/>
-          <w:color w:val="353535"/>
-        </w:rPr>
-        <w:t>Use wand tool to outline leaf by clicking wand tool, then click leaf, then wand tool again</w:t>
-      </w:r>
-    </w:p>
-    <w:p>
-      <w:pPr>
-        <w:numPr>
-          <w:ilvl w:val="0"/>
-          <w:numId w:val="2"/>
-        </w:numPr>
-        <w:autoSpaceDE w:val="0"/>
-        <w:autoSpaceDN w:val="0"/>
-        <w:adjustRightInd w:val="0"/>
-        <w:ind w:left="0" w:firstLine="0"/>
-        <w:rPr>
-          <w:rFonts w:ascii="AppleSystemUIFont" w:hAnsi="AppleSystemUIFont" w:cs="AppleSystemUIFont"/>
-          <w:color w:val="353535"/>
-        </w:rPr>
-      </w:pPr>
-      <w:r>
-        <w:rPr>
-          <w:rFonts w:ascii="AppleSystemUIFont" w:hAnsi="AppleSystemUIFont" w:cs="AppleSystemUIFont"/>
-          <w:color w:val="353535"/>
-        </w:rPr>
-        <w:t>once outlined, on ROI Manager press “Add [t]”</w:t>
-      </w:r>
-    </w:p>
-    <w:p>
-      <w:pPr>
-        <w:numPr>
-          <w:ilvl w:val="0"/>
-          <w:numId w:val="2"/>
-        </w:numPr>
-        <w:autoSpaceDE w:val="0"/>
-        <w:autoSpaceDN w:val="0"/>
-        <w:adjustRightInd w:val="0"/>
-        <w:ind w:left="0" w:firstLine="0"/>
-        <w:rPr>
-          <w:rFonts w:ascii="AppleSystemUIFont" w:hAnsi="AppleSystemUIFont" w:cs="AppleSystemUIFont"/>
-          <w:color w:val="353535"/>
-        </w:rPr>
-      </w:pPr>
-      <w:r>
-        <w:rPr>
-          <w:rFonts w:ascii="AppleSystemUIFont" w:hAnsi="AppleSystemUIFont" w:cs="AppleSystemUIFont"/>
-          <w:color w:val="353535"/>
-        </w:rPr>
-        <w:t>Then on ROI manager press measure</w:t>
-      </w:r>
-    </w:p>
-    <w:p/>
     <w:sectPr>
       <w:pgSz w:w="12240" w:h="15840"/>
       <w:pgMar w:top="1440" w:right="1440" w:bottom="1440" w:left="1440" w:header="720" w:footer="720" w:gutter="0"/>
@@ -789,7 +390,7 @@
     </w:rPrDefault>
     <w:pPrDefault/>
   </w:docDefaults>
-  <w:latentStyles w:defLockedState="0" w:defUIPriority="99" w:defSemiHidden="0" w:defUnhideWhenUsed="0" w:defQFormat="0" w:count="377">
+  <w:latentStyles w:defLockedState="0" w:defUIPriority="99" w:defSemiHidden="0" w:defUnhideWhenUsed="0" w:defQFormat="0" w:count="375">
     <w:lsdException w:name="Normal" w:uiPriority="0" w:qFormat="1"/>
     <w:lsdException w:name="heading 1" w:uiPriority="9" w:qFormat="1"/>
     <w:lsdException w:name="heading 2" w:semiHidden="1" w:uiPriority="9" w:unhideWhenUsed="1" w:qFormat="1"/>

</xml_diff>

<commit_message>
some kelp image analysis
</commit_message>
<xml_diff>
--- a/code/Imagej Protocol.docx
+++ b/code/Imagej Protocol.docx
@@ -50,19 +50,7 @@
           <w:sz w:val="28"/>
           <w:szCs w:val="28"/>
         </w:rPr>
-        <w:t xml:space="preserve">Leaf </w:t>
-      </w:r>
-      <w:proofErr w:type="spellStart"/>
-      <w:r>
-        <w:rPr>
-          <w:rFonts w:ascii="AppleSystemUIFontBold" w:hAnsi="AppleSystemUIFontBold" w:cs="AppleSystemUIFontBold"/>
-          <w:b/>
-          <w:bCs/>
-          <w:color w:val="353535"/>
-          <w:sz w:val="28"/>
-          <w:szCs w:val="28"/>
-        </w:rPr>
-        <w:t>Area</w:t>
+        <w:t>Leaf Area</w:t>
       </w:r>
     </w:p>
     <w:p>
@@ -76,7 +64,6 @@
           <w:color w:val="353535"/>
         </w:rPr>
       </w:pPr>
-      <w:proofErr w:type="spellEnd"/>
     </w:p>
     <w:p>
       <w:pPr>
@@ -220,7 +207,37 @@
           <w:rFonts w:ascii="AppleSystemUIFont" w:hAnsi="AppleSystemUIFont" w:cs="AppleSystemUIFont"/>
           <w:color w:val="353535"/>
         </w:rPr>
-        <w:t>Analyze -&gt; Analyze Particles (make sure “holes is selected)</w:t>
+        <w:t>Analyze -&gt; Analyze Particles (make sure “</w:t>
+      </w:r>
+      <w:r>
+        <w:rPr>
+          <w:rFonts w:ascii="AppleSystemUIFont" w:hAnsi="AppleSystemUIFont" w:cs="AppleSystemUIFont"/>
+          <w:color w:val="353535"/>
+        </w:rPr>
+        <w:t xml:space="preserve">include </w:t>
+      </w:r>
+      <w:r>
+        <w:rPr>
+          <w:rFonts w:ascii="AppleSystemUIFont" w:hAnsi="AppleSystemUIFont" w:cs="AppleSystemUIFont"/>
+          <w:color w:val="353535"/>
+        </w:rPr>
+        <w:t>holes</w:t>
+      </w:r>
+      <w:r>
+        <w:rPr>
+          <w:rFonts w:ascii="AppleSystemUIFont" w:hAnsi="AppleSystemUIFont" w:cs="AppleSystemUIFont"/>
+          <w:color w:val="353535"/>
+        </w:rPr>
+        <w:t>”</w:t>
+      </w:r>
+      <w:bookmarkStart w:id="0" w:name="_GoBack"/>
+      <w:bookmarkEnd w:id="0"/>
+      <w:r>
+        <w:rPr>
+          <w:rFonts w:ascii="AppleSystemUIFont" w:hAnsi="AppleSystemUIFont" w:cs="AppleSystemUIFont"/>
+          <w:color w:val="353535"/>
+        </w:rPr>
+        <w:t xml:space="preserve"> is selected)</w:t>
       </w:r>
     </w:p>
     <w:p>
@@ -245,8 +262,6 @@
         </w:rPr>
         <w:t>Analyze -&gt; Measure</w:t>
       </w:r>
-      <w:bookmarkStart w:id="0" w:name="_GoBack"/>
-      <w:bookmarkEnd w:id="0"/>
     </w:p>
     <w:sectPr>
       <w:pgSz w:w="12240" w:h="15840"/>

</xml_diff>

<commit_message>
Sept 5 morning - data added, kelp blade analysis
</commit_message>
<xml_diff>
--- a/code/Imagej Protocol.docx
+++ b/code/Imagej Protocol.docx
@@ -9,7 +9,7 @@
         <w:adjustRightInd w:val="0"/>
         <w:spacing w:after="40"/>
         <w:rPr>
-          <w:rFonts w:ascii="AppleSystemUIFontBold" w:hAnsi="AppleSystemUIFontBold" w:cs="AppleSystemUIFontBold"/>
+          <w:rFonts w:ascii="Times New Roman" w:hAnsi="Times New Roman" w:cs="Times New Roman"/>
           <w:b/>
           <w:bCs/>
           <w:color w:val="353535"/>
@@ -17,40 +17,16 @@
           <w:szCs w:val="28"/>
         </w:rPr>
       </w:pPr>
-      <w:proofErr w:type="spellStart"/>
       <w:r>
         <w:rPr>
-          <w:rFonts w:ascii="AppleSystemUIFontBold" w:hAnsi="AppleSystemUIFontBold" w:cs="AppleSystemUIFontBold"/>
+          <w:rFonts w:ascii="Times New Roman" w:hAnsi="Times New Roman" w:cs="Times New Roman"/>
           <w:b/>
           <w:bCs/>
           <w:color w:val="353535"/>
           <w:sz w:val="28"/>
           <w:szCs w:val="28"/>
         </w:rPr>
-        <w:t>Imagej</w:t>
-      </w:r>
-      <w:proofErr w:type="spellEnd"/>
-      <w:r>
-        <w:rPr>
-          <w:rFonts w:ascii="AppleSystemUIFontBold" w:hAnsi="AppleSystemUIFontBold" w:cs="AppleSystemUIFontBold"/>
-          <w:b/>
-          <w:bCs/>
-          <w:color w:val="353535"/>
-          <w:sz w:val="28"/>
-          <w:szCs w:val="28"/>
-        </w:rPr>
-        <w:t xml:space="preserve"> Steps for </w:t>
-      </w:r>
-      <w:r>
-        <w:rPr>
-          <w:rFonts w:ascii="AppleSystemUIFontBold" w:hAnsi="AppleSystemUIFontBold" w:cs="AppleSystemUIFontBold"/>
-          <w:b/>
-          <w:bCs/>
-          <w:color w:val="353535"/>
-          <w:sz w:val="28"/>
-          <w:szCs w:val="28"/>
-        </w:rPr>
-        <w:t>Leaf Area</w:t>
+        <w:t>Calculating kelp blade area in ImageJ</w:t>
       </w:r>
     </w:p>
     <w:p>
@@ -60,7 +36,7 @@
         <w:adjustRightInd w:val="0"/>
         <w:spacing w:after="40"/>
         <w:rPr>
-          <w:rFonts w:ascii="AppleSystemUIFont" w:hAnsi="AppleSystemUIFont" w:cs="AppleSystemUIFont"/>
+          <w:rFonts w:ascii="Times New Roman" w:hAnsi="Times New Roman" w:cs="Times New Roman"/>
           <w:color w:val="353535"/>
         </w:rPr>
       </w:pPr>
@@ -76,13 +52,13 @@
         <w:adjustRightInd w:val="0"/>
         <w:ind w:left="0" w:firstLine="0"/>
         <w:rPr>
-          <w:rFonts w:ascii="AppleSystemUIFont" w:hAnsi="AppleSystemUIFont" w:cs="AppleSystemUIFont"/>
+          <w:rFonts w:ascii="Times New Roman" w:hAnsi="Times New Roman" w:cs="Times New Roman"/>
           <w:color w:val="353535"/>
         </w:rPr>
       </w:pPr>
       <w:r>
         <w:rPr>
-          <w:rFonts w:ascii="AppleSystemUIFont" w:hAnsi="AppleSystemUIFont" w:cs="AppleSystemUIFont"/>
+          <w:rFonts w:ascii="Times New Roman" w:hAnsi="Times New Roman" w:cs="Times New Roman"/>
           <w:color w:val="353535"/>
         </w:rPr>
         <w:t>Open desired picture</w:t>
@@ -99,20 +75,20 @@
         <w:adjustRightInd w:val="0"/>
         <w:ind w:left="0" w:firstLine="0"/>
         <w:rPr>
-          <w:rFonts w:ascii="AppleSystemUIFont" w:hAnsi="AppleSystemUIFont" w:cs="AppleSystemUIFont"/>
+          <w:rFonts w:ascii="Times New Roman" w:hAnsi="Times New Roman" w:cs="Times New Roman"/>
           <w:color w:val="353535"/>
         </w:rPr>
       </w:pPr>
       <w:r>
         <w:rPr>
-          <w:rFonts w:ascii="AppleSystemUIFont" w:hAnsi="AppleSystemUIFont" w:cs="AppleSystemUIFont"/>
+          <w:rFonts w:ascii="Times New Roman" w:hAnsi="Times New Roman" w:cs="Times New Roman"/>
           <w:color w:val="353535"/>
         </w:rPr>
         <w:t xml:space="preserve">Image -&gt; </w:t>
       </w:r>
       <w:r>
         <w:rPr>
-          <w:rFonts w:ascii="AppleSystemUIFont" w:hAnsi="AppleSystemUIFont" w:cs="AppleSystemUIFont"/>
+          <w:rFonts w:ascii="Times New Roman" w:hAnsi="Times New Roman" w:cs="Times New Roman"/>
           <w:color w:val="353535"/>
         </w:rPr>
         <w:t>Type -&gt; 8 bit</w:t>
@@ -129,13 +105,36 @@
         <w:adjustRightInd w:val="0"/>
         <w:ind w:left="0" w:firstLine="0"/>
         <w:rPr>
-          <w:rFonts w:ascii="AppleSystemUIFont" w:hAnsi="AppleSystemUIFont" w:cs="AppleSystemUIFont"/>
+          <w:rFonts w:ascii="Times New Roman" w:hAnsi="Times New Roman" w:cs="Times New Roman"/>
           <w:color w:val="353535"/>
         </w:rPr>
       </w:pPr>
       <w:r>
         <w:rPr>
-          <w:rFonts w:ascii="AppleSystemUIFont" w:hAnsi="AppleSystemUIFont" w:cs="AppleSystemUIFont"/>
+          <w:rFonts w:ascii="Times New Roman" w:hAnsi="Times New Roman" w:cs="Times New Roman"/>
+          <w:color w:val="353535"/>
+        </w:rPr>
+        <w:t>Analyze -&gt; Analyze Particles (make sure “include holes” is selected)</w:t>
+      </w:r>
+    </w:p>
+    <w:p>
+      <w:pPr>
+        <w:numPr>
+          <w:ilvl w:val="0"/>
+          <w:numId w:val="1"/>
+        </w:numPr>
+        <w:autoSpaceDE w:val="0"/>
+        <w:autoSpaceDN w:val="0"/>
+        <w:adjustRightInd w:val="0"/>
+        <w:ind w:left="0" w:firstLine="0"/>
+        <w:rPr>
+          <w:rFonts w:ascii="Times New Roman" w:hAnsi="Times New Roman" w:cs="Times New Roman"/>
+          <w:color w:val="353535"/>
+        </w:rPr>
+      </w:pPr>
+      <w:r>
+        <w:rPr>
+          <w:rFonts w:ascii="Times New Roman" w:hAnsi="Times New Roman" w:cs="Times New Roman"/>
           <w:color w:val="353535"/>
         </w:rPr>
         <w:t>Set scale (global for images taken from same position)</w:t>
@@ -152,17 +151,26 @@
         <w:adjustRightInd w:val="0"/>
         <w:ind w:left="0" w:firstLine="0"/>
         <w:rPr>
-          <w:rFonts w:ascii="AppleSystemUIFont" w:hAnsi="AppleSystemUIFont" w:cs="AppleSystemUIFont"/>
+          <w:rFonts w:ascii="Times New Roman" w:hAnsi="Times New Roman" w:cs="Times New Roman"/>
           <w:color w:val="353535"/>
         </w:rPr>
       </w:pPr>
       <w:r>
         <w:rPr>
-          <w:rFonts w:ascii="AppleSystemUIFont" w:hAnsi="AppleSystemUIFont" w:cs="AppleSystemUIFont"/>
-          <w:color w:val="353535"/>
-        </w:rPr>
-        <w:t>Image -&gt; Adjust -&gt; Threshold (to point where “red” covers kelp leaf)</w:t>
+          <w:rFonts w:ascii="Times New Roman" w:hAnsi="Times New Roman" w:cs="Times New Roman"/>
+          <w:color w:val="353535"/>
+        </w:rPr>
+        <w:t xml:space="preserve">Image -&gt; Adjust -&gt; Threshold (to point where </w:t>
       </w:r>
+      <w:r>
+        <w:rPr>
+          <w:rFonts w:ascii="Times New Roman" w:hAnsi="Times New Roman" w:cs="Times New Roman"/>
+          <w:color w:val="353535"/>
+        </w:rPr>
+        <w:t>kelp leaf is filled)</w:t>
+      </w:r>
+      <w:bookmarkStart w:id="0" w:name="_GoBack"/>
+      <w:bookmarkEnd w:id="0"/>
     </w:p>
     <w:p>
       <w:pPr>
@@ -175,13 +183,13 @@
         <w:adjustRightInd w:val="0"/>
         <w:ind w:left="0" w:firstLine="0"/>
         <w:rPr>
-          <w:rFonts w:ascii="AppleSystemUIFont" w:hAnsi="AppleSystemUIFont" w:cs="AppleSystemUIFont"/>
+          <w:rFonts w:ascii="Times New Roman" w:hAnsi="Times New Roman" w:cs="Times New Roman"/>
           <w:color w:val="353535"/>
         </w:rPr>
       </w:pPr>
       <w:r>
         <w:rPr>
-          <w:rFonts w:ascii="AppleSystemUIFont" w:hAnsi="AppleSystemUIFont" w:cs="AppleSystemUIFont"/>
+          <w:rFonts w:ascii="Times New Roman" w:hAnsi="Times New Roman" w:cs="Times New Roman"/>
           <w:color w:val="353535"/>
         </w:rPr>
         <w:t>Wand tool to outline leaf</w:t>
@@ -198,69 +206,23 @@
         <w:adjustRightInd w:val="0"/>
         <w:ind w:left="0" w:firstLine="0"/>
         <w:rPr>
-          <w:rFonts w:ascii="AppleSystemUIFont" w:hAnsi="AppleSystemUIFont" w:cs="AppleSystemUIFont"/>
+          <w:rFonts w:ascii="Times New Roman" w:hAnsi="Times New Roman" w:cs="Times New Roman"/>
           <w:color w:val="353535"/>
         </w:rPr>
       </w:pPr>
       <w:r>
         <w:rPr>
-          <w:rFonts w:ascii="AppleSystemUIFont" w:hAnsi="AppleSystemUIFont" w:cs="AppleSystemUIFont"/>
-          <w:color w:val="353535"/>
-        </w:rPr>
-        <w:t>Analyze -&gt; Analyze Particles (make sure “</w:t>
+          <w:rFonts w:ascii="Times New Roman" w:hAnsi="Times New Roman" w:cs="Times New Roman"/>
+          <w:color w:val="353535"/>
+        </w:rPr>
+        <w:t>Analyze -&gt; Measure</w:t>
       </w:r>
       <w:r>
         <w:rPr>
-          <w:rFonts w:ascii="AppleSystemUIFont" w:hAnsi="AppleSystemUIFont" w:cs="AppleSystemUIFont"/>
-          <w:color w:val="353535"/>
-        </w:rPr>
-        <w:t xml:space="preserve">include </w:t>
-      </w:r>
-      <w:r>
-        <w:rPr>
-          <w:rFonts w:ascii="AppleSystemUIFont" w:hAnsi="AppleSystemUIFont" w:cs="AppleSystemUIFont"/>
-          <w:color w:val="353535"/>
-        </w:rPr>
-        <w:t>holes</w:t>
-      </w:r>
-      <w:r>
-        <w:rPr>
-          <w:rFonts w:ascii="AppleSystemUIFont" w:hAnsi="AppleSystemUIFont" w:cs="AppleSystemUIFont"/>
-          <w:color w:val="353535"/>
-        </w:rPr>
-        <w:t>”</w:t>
-      </w:r>
-      <w:bookmarkStart w:id="0" w:name="_GoBack"/>
-      <w:bookmarkEnd w:id="0"/>
-      <w:r>
-        <w:rPr>
-          <w:rFonts w:ascii="AppleSystemUIFont" w:hAnsi="AppleSystemUIFont" w:cs="AppleSystemUIFont"/>
-          <w:color w:val="353535"/>
-        </w:rPr>
-        <w:t xml:space="preserve"> is selected)</w:t>
-      </w:r>
-    </w:p>
-    <w:p>
-      <w:pPr>
-        <w:numPr>
-          <w:ilvl w:val="0"/>
-          <w:numId w:val="1"/>
-        </w:numPr>
-        <w:autoSpaceDE w:val="0"/>
-        <w:autoSpaceDN w:val="0"/>
-        <w:adjustRightInd w:val="0"/>
-        <w:ind w:left="0" w:firstLine="0"/>
-        <w:rPr>
-          <w:rFonts w:ascii="AppleSystemUIFont" w:hAnsi="AppleSystemUIFont" w:cs="AppleSystemUIFont"/>
-          <w:color w:val="353535"/>
-        </w:rPr>
-      </w:pPr>
-      <w:r>
-        <w:rPr>
-          <w:rFonts w:ascii="AppleSystemUIFont" w:hAnsi="AppleSystemUIFont" w:cs="AppleSystemUIFont"/>
-          <w:color w:val="353535"/>
-        </w:rPr>
-        <w:t>Analyze -&gt; Measure</w:t>
+          <w:rFonts w:ascii="Times New Roman" w:hAnsi="Times New Roman" w:cs="Times New Roman"/>
+          <w:color w:val="353535"/>
+        </w:rPr>
+        <w:t xml:space="preserve"> (“area”)</w:t>
       </w:r>
     </w:p>
     <w:sectPr>

</xml_diff>